<commit_message>
small spacing change to word document
</commit_message>
<xml_diff>
--- a/2-network/پاسخ سوالات بخش شبکه.docx
+++ b/2-network/پاسخ سوالات بخش شبکه.docx
@@ -235,6 +235,7 @@
           <w:lang w:bidi="fa-IR"/>
         </w:rPr>
       </w:pPr>
+      <w:proofErr w:type="spellStart"/>
       <w:r>
         <w:rPr>
           <w:rFonts w:cs="Iranian Sans"/>
@@ -259,6 +260,7 @@
         </w:rPr>
         <w:t>ی</w:t>
       </w:r>
+      <w:proofErr w:type="spellEnd"/>
       <w:r>
         <w:rPr>
           <w:rFonts w:cs="Iranian Sans"/>
@@ -936,17 +938,6 @@
           <w:lang w:bidi="fa-IR"/>
         </w:rPr>
       </w:pPr>
-      <w:r>
-        <w:rPr>
-          <w:rFonts w:cs="Iranian Sans"/>
-          <w:b/>
-          <w:bCs/>
-          <w:sz w:val="24"/>
-          <w:szCs w:val="24"/>
-          <w:lang w:bidi="fa-IR"/>
-        </w:rPr>
-        <w:br w:type="page"/>
-      </w:r>
     </w:p>
     <w:p>
       <w:pPr>
@@ -969,7 +960,6 @@
           <w:szCs w:val="24"/>
           <w:lang w:bidi="fa-IR"/>
         </w:rPr>
-        <w:lastRenderedPageBreak/>
         <w:t xml:space="preserve"> -5</w:t>
       </w:r>
       <w:r>
@@ -2000,6 +1990,7 @@
           <w:szCs w:val="24"/>
         </w:rPr>
       </w:pPr>
+      <w:proofErr w:type="spellStart"/>
       <w:r>
         <w:rPr>
           <w:rFonts w:asciiTheme="majorHAnsi" w:hAnsiTheme="majorHAnsi" w:cstheme="majorHAnsi"/>
@@ -2010,6 +2001,7 @@
         </w:rPr>
         <w:t>Referer</w:t>
       </w:r>
+      <w:proofErr w:type="spellEnd"/>
     </w:p>
     <w:p>
       <w:pPr>
@@ -2037,6 +2029,7 @@
         </w:rPr>
         <w:t>The </w:t>
       </w:r>
+      <w:proofErr w:type="spellStart"/>
       <w:r>
         <w:rPr>
           <w:rStyle w:val="Strong"/>
@@ -2049,6 +2042,7 @@
         </w:rPr>
         <w:t>Referer</w:t>
       </w:r>
+      <w:proofErr w:type="spellEnd"/>
       <w:r>
         <w:rPr>
           <w:rFonts w:asciiTheme="majorHAnsi" w:hAnsiTheme="majorHAnsi" w:cstheme="majorHAnsi"/>
@@ -2106,8 +2100,57 @@
           <w:szCs w:val="24"/>
           <w:shd w:val="clear" w:color="auto" w:fill="FFFFFF"/>
         </w:rPr>
-        <w:t>. When following a link, this would be the url of the page containing the link. When making AJAX requests to another domain, this would be your page's url. The </w:t>
-      </w:r>
+        <w:t xml:space="preserve">. When following a link, this would be the </w:t>
+      </w:r>
+      <w:proofErr w:type="spellStart"/>
+      <w:r>
+        <w:rPr>
+          <w:rFonts w:asciiTheme="majorHAnsi" w:hAnsiTheme="majorHAnsi" w:cstheme="majorHAnsi"/>
+          <w:color w:val="212121"/>
+          <w:spacing w:val="-1"/>
+          <w:sz w:val="24"/>
+          <w:szCs w:val="24"/>
+          <w:shd w:val="clear" w:color="auto" w:fill="FFFFFF"/>
+        </w:rPr>
+        <w:t>url</w:t>
+      </w:r>
+      <w:proofErr w:type="spellEnd"/>
+      <w:r>
+        <w:rPr>
+          <w:rFonts w:asciiTheme="majorHAnsi" w:hAnsiTheme="majorHAnsi" w:cstheme="majorHAnsi"/>
+          <w:color w:val="212121"/>
+          <w:spacing w:val="-1"/>
+          <w:sz w:val="24"/>
+          <w:szCs w:val="24"/>
+          <w:shd w:val="clear" w:color="auto" w:fill="FFFFFF"/>
+        </w:rPr>
+        <w:t xml:space="preserve"> of the page containing the link. When making AJAX requests to another domain, this would be your page's </w:t>
+      </w:r>
+      <w:proofErr w:type="spellStart"/>
+      <w:r>
+        <w:rPr>
+          <w:rFonts w:asciiTheme="majorHAnsi" w:hAnsiTheme="majorHAnsi" w:cstheme="majorHAnsi"/>
+          <w:color w:val="212121"/>
+          <w:spacing w:val="-1"/>
+          <w:sz w:val="24"/>
+          <w:szCs w:val="24"/>
+          <w:shd w:val="clear" w:color="auto" w:fill="FFFFFF"/>
+        </w:rPr>
+        <w:t>url</w:t>
+      </w:r>
+      <w:proofErr w:type="spellEnd"/>
+      <w:r>
+        <w:rPr>
+          <w:rFonts w:asciiTheme="majorHAnsi" w:hAnsiTheme="majorHAnsi" w:cstheme="majorHAnsi"/>
+          <w:color w:val="212121"/>
+          <w:spacing w:val="-1"/>
+          <w:sz w:val="24"/>
+          <w:szCs w:val="24"/>
+          <w:shd w:val="clear" w:color="auto" w:fill="FFFFFF"/>
+        </w:rPr>
+        <w:t>. The </w:t>
+      </w:r>
+      <w:proofErr w:type="spellStart"/>
       <w:r>
         <w:rPr>
           <w:rStyle w:val="HTMLCode"/>
@@ -2120,6 +2163,7 @@
         </w:rPr>
         <w:t>Referer</w:t>
       </w:r>
+      <w:proofErr w:type="spellEnd"/>
       <w:r>
         <w:rPr>
           <w:rFonts w:asciiTheme="majorHAnsi" w:hAnsiTheme="majorHAnsi" w:cstheme="majorHAnsi"/>
@@ -2639,6 +2683,7 @@
         </w:rPr>
         <w:t> can be set to </w:t>
       </w:r>
+      <w:proofErr w:type="spellStart"/>
       <w:r>
         <w:rPr>
           <w:rStyle w:val="HTMLCode"/>
@@ -2651,6 +2696,7 @@
         </w:rPr>
         <w:t>nosniff</w:t>
       </w:r>
+      <w:proofErr w:type="spellEnd"/>
       <w:r>
         <w:rPr>
           <w:rFonts w:asciiTheme="majorHAnsi" w:hAnsiTheme="majorHAnsi" w:cstheme="majorHAnsi"/>
@@ -3408,32 +3454,53 @@
         </w:rPr>
         <w:t>. Less accurate than an </w:t>
       </w:r>
+      <w:proofErr w:type="spellStart"/>
+      <w:r>
+        <w:fldChar w:fldCharType="begin"/>
+      </w:r>
+      <w:r>
+        <w:instrText xml:space="preserve"> HYPERLINK "https://developer.mozilla.org/en-US/docs/Web/HTTP/Headers/ETag" </w:instrText>
+      </w:r>
+      <w:r>
+        <w:fldChar w:fldCharType="separate"/>
+      </w:r>
+      <w:r>
+        <w:rPr>
+          <w:rStyle w:val="HTMLCode"/>
+          <w:rFonts w:asciiTheme="majorHAnsi" w:eastAsiaTheme="minorHAnsi" w:hAnsiTheme="majorHAnsi" w:cstheme="majorHAnsi"/>
+          <w:color w:val="00458B"/>
+          <w:spacing w:val="-1"/>
+          <w:sz w:val="24"/>
+          <w:szCs w:val="24"/>
+          <w:shd w:val="clear" w:color="auto" w:fill="EEEEEE"/>
+        </w:rPr>
+        <w:t>ETag</w:t>
+      </w:r>
+      <w:proofErr w:type="spellEnd"/>
+      <w:r>
+        <w:rPr>
+          <w:rStyle w:val="HTMLCode"/>
+          <w:rFonts w:asciiTheme="majorHAnsi" w:eastAsiaTheme="minorHAnsi" w:hAnsiTheme="majorHAnsi" w:cstheme="majorHAnsi"/>
+          <w:color w:val="00458B"/>
+          <w:spacing w:val="-1"/>
+          <w:sz w:val="24"/>
+          <w:szCs w:val="24"/>
+          <w:shd w:val="clear" w:color="auto" w:fill="EEEEEE"/>
+        </w:rPr>
+        <w:fldChar w:fldCharType="end"/>
+      </w:r>
+      <w:r>
+        <w:rPr>
+          <w:rFonts w:asciiTheme="majorHAnsi" w:hAnsiTheme="majorHAnsi" w:cstheme="majorHAnsi"/>
+          <w:color w:val="212121"/>
+          <w:spacing w:val="-1"/>
+          <w:sz w:val="24"/>
+          <w:szCs w:val="24"/>
+          <w:shd w:val="clear" w:color="auto" w:fill="FFFFFF"/>
+        </w:rPr>
+        <w:t> header, it is a fallback mechanism. Conditional requests containing </w:t>
+      </w:r>
       <w:hyperlink r:id="rId13" w:history="1">
-        <w:r>
-          <w:rPr>
-            <w:rStyle w:val="HTMLCode"/>
-            <w:rFonts w:asciiTheme="majorHAnsi" w:eastAsiaTheme="minorHAnsi" w:hAnsiTheme="majorHAnsi" w:cstheme="majorHAnsi"/>
-            <w:color w:val="00458B"/>
-            <w:spacing w:val="-1"/>
-            <w:sz w:val="24"/>
-            <w:szCs w:val="24"/>
-            <w:shd w:val="clear" w:color="auto" w:fill="EEEEEE"/>
-          </w:rPr>
-          <w:t>ETag</w:t>
-        </w:r>
-      </w:hyperlink>
-      <w:r>
-        <w:rPr>
-          <w:rFonts w:asciiTheme="majorHAnsi" w:hAnsiTheme="majorHAnsi" w:cstheme="majorHAnsi"/>
-          <w:color w:val="212121"/>
-          <w:spacing w:val="-1"/>
-          <w:sz w:val="24"/>
-          <w:szCs w:val="24"/>
-          <w:shd w:val="clear" w:color="auto" w:fill="FFFFFF"/>
-        </w:rPr>
-        <w:t> header, it is a fallback mechanism. Conditional requests containing </w:t>
-      </w:r>
-      <w:hyperlink r:id="rId14" w:history="1">
         <w:r>
           <w:rPr>
             <w:rStyle w:val="HTMLCode"/>
@@ -3458,7 +3525,7 @@
         </w:rPr>
         <w:t> or </w:t>
       </w:r>
-      <w:hyperlink r:id="rId15" w:history="1">
+      <w:hyperlink r:id="rId14" w:history="1">
         <w:r>
           <w:rPr>
             <w:rStyle w:val="HTMLCode"/>
@@ -3595,7 +3662,7 @@
         </w:rPr>
         <w:t>(instructions) for </w:t>
       </w:r>
-      <w:hyperlink r:id="rId16" w:history="1">
+      <w:hyperlink r:id="rId15" w:history="1">
         <w:r>
           <w:rPr>
             <w:rStyle w:val="Hyperlink"/>
@@ -5148,6 +5215,7 @@
   <w:style w:type="character" w:default="1" w:styleId="DefaultParagraphFont">
     <w:name w:val="Default Paragraph Font"/>
     <w:uiPriority w:val="1"/>
+    <w:semiHidden/>
     <w:unhideWhenUsed/>
   </w:style>
   <w:style w:type="table" w:default="1" w:styleId="TableNormal">

</xml_diff>